<commit_message>
Added comments from Chantel
Added comments from Chantel.
</commit_message>
<xml_diff>
--- a/Basics_of_LuvitRED_v003int.docx
+++ b/Basics_of_LuvitRED_v003int.docx
@@ -357,7 +357,7 @@
             <w:fldChar w:fldCharType="begin"/>
           </w:r>
           <w:r>
-            <w:instrText xml:space="preserve"> PAGEREF _Toc424543940 \h </w:instrText>
+            <w:instrText xml:space="preserve"> PAGEREF _Toc424659018 \h </w:instrText>
           </w:r>
           <w:r>
             <w:fldChar w:fldCharType="separate"/>
@@ -405,7 +405,7 @@
             <w:fldChar w:fldCharType="begin"/>
           </w:r>
           <w:r>
-            <w:instrText xml:space="preserve"> PAGEREF _Toc424543941 \h </w:instrText>
+            <w:instrText xml:space="preserve"> PAGEREF _Toc424659019 \h </w:instrText>
           </w:r>
           <w:r>
             <w:fldChar w:fldCharType="separate"/>
@@ -453,7 +453,7 @@
             <w:fldChar w:fldCharType="begin"/>
           </w:r>
           <w:r>
-            <w:instrText xml:space="preserve"> PAGEREF _Toc424543942 \h </w:instrText>
+            <w:instrText xml:space="preserve"> PAGEREF _Toc424659020 \h </w:instrText>
           </w:r>
           <w:r>
             <w:fldChar w:fldCharType="separate"/>
@@ -501,7 +501,7 @@
             <w:fldChar w:fldCharType="begin"/>
           </w:r>
           <w:r>
-            <w:instrText xml:space="preserve"> PAGEREF _Toc424543943 \h </w:instrText>
+            <w:instrText xml:space="preserve"> PAGEREF _Toc424659021 \h </w:instrText>
           </w:r>
           <w:r>
             <w:fldChar w:fldCharType="separate"/>
@@ -549,7 +549,7 @@
             <w:fldChar w:fldCharType="begin"/>
           </w:r>
           <w:r>
-            <w:instrText xml:space="preserve"> PAGEREF _Toc424543944 \h </w:instrText>
+            <w:instrText xml:space="preserve"> PAGEREF _Toc424659022 \h </w:instrText>
           </w:r>
           <w:r>
             <w:fldChar w:fldCharType="separate"/>
@@ -597,7 +597,7 @@
             <w:fldChar w:fldCharType="begin"/>
           </w:r>
           <w:r>
-            <w:instrText xml:space="preserve"> PAGEREF _Toc424543945 \h </w:instrText>
+            <w:instrText xml:space="preserve"> PAGEREF _Toc424659023 \h </w:instrText>
           </w:r>
           <w:r>
             <w:fldChar w:fldCharType="separate"/>
@@ -645,7 +645,7 @@
             <w:fldChar w:fldCharType="begin"/>
           </w:r>
           <w:r>
-            <w:instrText xml:space="preserve"> PAGEREF _Toc424543946 \h </w:instrText>
+            <w:instrText xml:space="preserve"> PAGEREF _Toc424659024 \h </w:instrText>
           </w:r>
           <w:r>
             <w:fldChar w:fldCharType="separate"/>
@@ -693,7 +693,7 @@
             <w:fldChar w:fldCharType="begin"/>
           </w:r>
           <w:r>
-            <w:instrText xml:space="preserve"> PAGEREF _Toc424543947 \h </w:instrText>
+            <w:instrText xml:space="preserve"> PAGEREF _Toc424659025 \h </w:instrText>
           </w:r>
           <w:r>
             <w:fldChar w:fldCharType="separate"/>
@@ -741,7 +741,7 @@
             <w:fldChar w:fldCharType="begin"/>
           </w:r>
           <w:r>
-            <w:instrText xml:space="preserve"> PAGEREF _Toc424543948 \h </w:instrText>
+            <w:instrText xml:space="preserve"> PAGEREF _Toc424659026 \h </w:instrText>
           </w:r>
           <w:r>
             <w:fldChar w:fldCharType="separate"/>
@@ -789,7 +789,7 @@
             <w:fldChar w:fldCharType="begin"/>
           </w:r>
           <w:r>
-            <w:instrText xml:space="preserve"> PAGEREF _Toc424543949 \h </w:instrText>
+            <w:instrText xml:space="preserve"> PAGEREF _Toc424659027 \h </w:instrText>
           </w:r>
           <w:r>
             <w:fldChar w:fldCharType="separate"/>
@@ -837,7 +837,7 @@
             <w:fldChar w:fldCharType="begin"/>
           </w:r>
           <w:r>
-            <w:instrText xml:space="preserve"> PAGEREF _Toc424543950 \h </w:instrText>
+            <w:instrText xml:space="preserve"> PAGEREF _Toc424659028 \h </w:instrText>
           </w:r>
           <w:r>
             <w:fldChar w:fldCharType="separate"/>
@@ -885,7 +885,7 @@
             <w:fldChar w:fldCharType="begin"/>
           </w:r>
           <w:r>
-            <w:instrText xml:space="preserve"> PAGEREF _Toc424543951 \h </w:instrText>
+            <w:instrText xml:space="preserve"> PAGEREF _Toc424659029 \h </w:instrText>
           </w:r>
           <w:r>
             <w:fldChar w:fldCharType="separate"/>
@@ -933,7 +933,7 @@
             <w:fldChar w:fldCharType="begin"/>
           </w:r>
           <w:r>
-            <w:instrText xml:space="preserve"> PAGEREF _Toc424543952 \h </w:instrText>
+            <w:instrText xml:space="preserve"> PAGEREF _Toc424659030 \h </w:instrText>
           </w:r>
           <w:r>
             <w:fldChar w:fldCharType="separate"/>
@@ -981,7 +981,7 @@
             <w:fldChar w:fldCharType="begin"/>
           </w:r>
           <w:r>
-            <w:instrText xml:space="preserve"> PAGEREF _Toc424543953 \h </w:instrText>
+            <w:instrText xml:space="preserve"> PAGEREF _Toc424659031 \h </w:instrText>
           </w:r>
           <w:r>
             <w:fldChar w:fldCharType="separate"/>
@@ -1040,7 +1040,7 @@
       <w:pPr>
         <w:pStyle w:val="Heading1"/>
       </w:pPr>
-      <w:bookmarkStart w:id="1" w:name="_Toc424543940"/>
+      <w:bookmarkStart w:id="1" w:name="_Toc424659018"/>
       <w:r>
         <w:lastRenderedPageBreak/>
         <w:t>What is LuvitRED?</w:t>
@@ -1094,7 +1094,13 @@
     </w:p>
     <w:p>
       <w:r>
-        <w:t>A simple web</w:t>
+        <w:t xml:space="preserve">A </w:t>
+      </w:r>
+      <w:r>
+        <w:t>basic</w:t>
+      </w:r>
+      <w:r>
+        <w:t xml:space="preserve"> web</w:t>
       </w:r>
       <w:r>
         <w:t xml:space="preserve"> interface is available for </w:t>
@@ -1141,7 +1147,7 @@
       <w:pPr>
         <w:pStyle w:val="Heading2"/>
       </w:pPr>
-      <w:bookmarkStart w:id="2" w:name="_Toc424543941"/>
+      <w:bookmarkStart w:id="2" w:name="_Toc424659019"/>
       <w:r>
         <w:t>What is the benefit of using LuvitRED?</w:t>
       </w:r>
@@ -1149,14 +1155,14 @@
     </w:p>
     <w:p>
       <w:r>
-        <w:t>LuvitRED is intended to reduce time to solution, sales cycle, solution cost and risk of making a new development from zero every time a new project comes.</w:t>
+        <w:t>LuvitRED is intended to reduce time to solution, sales cycle, solution cost and risk of making a new development every time a new project comes.</w:t>
       </w:r>
     </w:p>
     <w:p>
       <w:pPr>
         <w:pStyle w:val="Heading2"/>
       </w:pPr>
-      <w:bookmarkStart w:id="3" w:name="_Toc424543942"/>
+      <w:bookmarkStart w:id="3" w:name="_Toc424659020"/>
       <w:r>
         <w:t>Who is intended for?</w:t>
       </w:r>
@@ -1209,7 +1215,7 @@
       <w:pPr>
         <w:pStyle w:val="Heading2"/>
       </w:pPr>
-      <w:bookmarkStart w:id="4" w:name="_Toc424543943"/>
+      <w:bookmarkStart w:id="4" w:name="_Toc424659021"/>
       <w:r>
         <w:lastRenderedPageBreak/>
         <w:t>Where to get LuvitRED from</w:t>
@@ -1329,25 +1335,6 @@
     </w:p>
     <w:p>
       <w:r>
-        <w:t>T</w:t>
-      </w:r>
-      <w:r>
-        <w:t xml:space="preserve">he latest version of LuvitRED is </w:t>
-      </w:r>
-      <w:fldSimple w:instr=" DOCPROPERTY  LuvitRED_ver  \* MERGEFORMAT ">
-        <w:r>
-          <w:t>1.0.38</w:t>
-        </w:r>
-      </w:fldSimple>
-      <w:r>
-        <w:t xml:space="preserve"> (as of July 1, 2015)</w:t>
-      </w:r>
-      <w:r>
-        <w:t>.</w:t>
-      </w:r>
-    </w:p>
-    <w:p>
-      <w:r>
         <w:t>Downloading the file will create a bin file on your computer, this bin file can be directly uploaded into the CloudGate using the provisioning tab.</w:t>
       </w:r>
       <w:r>
@@ -1557,7 +1544,7 @@
       <w:pPr>
         <w:pStyle w:val="Heading1"/>
       </w:pPr>
-      <w:bookmarkStart w:id="5" w:name="_Toc424543944"/>
+      <w:bookmarkStart w:id="5" w:name="_Toc424659022"/>
       <w:r>
         <w:lastRenderedPageBreak/>
         <w:t>LuvitRED editors</w:t>
@@ -1685,7 +1672,7 @@
       <w:pPr>
         <w:pStyle w:val="Heading2"/>
       </w:pPr>
-      <w:bookmarkStart w:id="6" w:name="_Toc424543945"/>
+      <w:bookmarkStart w:id="6" w:name="_Toc424659023"/>
       <w:r>
         <w:t>Basic interface</w:t>
       </w:r>
@@ -1780,7 +1767,10 @@
         <w:t>Under the</w:t>
       </w:r>
       <w:r>
-        <w:t xml:space="preserve"> basic interface one has two options:</w:t>
+        <w:t xml:space="preserve"> basic interface, </w:t>
+      </w:r>
+      <w:r>
+        <w:t>one has two options:</w:t>
       </w:r>
     </w:p>
     <w:p>
@@ -2638,7 +2628,7 @@
         <w:pStyle w:val="Heading2"/>
       </w:pPr>
       <w:bookmarkStart w:id="11" w:name="_Ref424543360"/>
-      <w:bookmarkStart w:id="12" w:name="_Toc424543946"/>
+      <w:bookmarkStart w:id="12" w:name="_Toc424659024"/>
       <w:r>
         <w:lastRenderedPageBreak/>
         <w:t>Advanced Editor</w:t>
@@ -3720,7 +3710,7 @@
       <w:pPr>
         <w:pStyle w:val="Heading1"/>
       </w:pPr>
-      <w:bookmarkStart w:id="13" w:name="_Toc424543947"/>
+      <w:bookmarkStart w:id="13" w:name="_Toc424659025"/>
       <w:r>
         <w:lastRenderedPageBreak/>
         <w:t>What is a node?</w:t>
@@ -3830,7 +3820,7 @@
     </w:p>
     <w:p>
       <w:r>
-        <w:t>Some other nodes may</w:t>
+        <w:t>Some nodes may</w:t>
       </w:r>
       <w:r>
         <w:t xml:space="preserve"> </w:t>
@@ -3946,7 +3936,7 @@
       <w:pPr>
         <w:pStyle w:val="Heading2"/>
       </w:pPr>
-      <w:bookmarkStart w:id="14" w:name="_Toc424543948"/>
+      <w:bookmarkStart w:id="14" w:name="_Toc424659026"/>
       <w:r>
         <w:t>Types of nodes</w:t>
       </w:r>
@@ -4250,7 +4240,7 @@
       <w:pPr>
         <w:pStyle w:val="Heading2"/>
       </w:pPr>
-      <w:bookmarkStart w:id="15" w:name="_Toc424543949"/>
+      <w:bookmarkStart w:id="15" w:name="_Toc424659027"/>
       <w:r>
         <w:lastRenderedPageBreak/>
         <w:t>Inject and Debug nodes</w:t>
@@ -4693,7 +4683,7 @@
       <w:pPr>
         <w:pStyle w:val="Heading1"/>
       </w:pPr>
-      <w:bookmarkStart w:id="16" w:name="_Toc424543950"/>
+      <w:bookmarkStart w:id="16" w:name="_Toc424659028"/>
       <w:r>
         <w:lastRenderedPageBreak/>
         <w:t>What is a flow?</w:t>
@@ -4982,7 +4972,7 @@
       <w:pPr>
         <w:pStyle w:val="Heading1"/>
       </w:pPr>
-      <w:bookmarkStart w:id="19" w:name="_Toc424543951"/>
+      <w:bookmarkStart w:id="19" w:name="_Toc424659029"/>
       <w:r>
         <w:lastRenderedPageBreak/>
         <w:t>What is a message?</w:t>
@@ -4998,7 +4988,7 @@
       <w:pPr>
         <w:pStyle w:val="Heading2"/>
       </w:pPr>
-      <w:bookmarkStart w:id="20" w:name="_Toc424543952"/>
+      <w:bookmarkStart w:id="20" w:name="_Toc424659030"/>
       <w:r>
         <w:t>Single message</w:t>
       </w:r>
@@ -5835,7 +5825,7 @@
           <w:rStyle w:val="debug-message-payload"/>
         </w:rPr>
       </w:pPr>
-      <w:bookmarkStart w:id="21" w:name="_Toc424543953"/>
+      <w:bookmarkStart w:id="21" w:name="_Toc424659031"/>
       <w:r>
         <w:rPr>
           <w:rStyle w:val="debug-message-payload"/>
@@ -6824,7 +6814,7 @@
           <w:rStyle w:val="debug-message-payload"/>
           <w:color w:val="000000"/>
         </w:rPr>
-        <w:t xml:space="preserve"> there is no more </w:t>
+        <w:t xml:space="preserve"> there is no </w:t>
       </w:r>
       <w:r>
         <w:rPr>

</xml_diff>